<commit_message>
20/10/2022 pre rewrite report.
</commit_message>
<xml_diff>
--- a/lit_review.docx
+++ b/lit_review.docx
@@ -160,6 +160,13 @@
       </w:r>
     </w:p>
     <w:p>
+      <w:pPr>
+        <w:rPr>
+          <w:rFonts w:asciiTheme="majorHAnsi" w:eastAsiaTheme="majorEastAsia" w:hAnsiTheme="majorHAnsi" w:cstheme="majorBidi"/>
+          <w:sz w:val="26"/>
+          <w:szCs w:val="26"/>
+        </w:rPr>
+      </w:pPr>
       <w:r>
         <w:t xml:space="preserve">NB: this paper’s </w:t>
       </w:r>
@@ -179,12 +186,21 @@
         </w:numPr>
       </w:pPr>
       <w:r>
-        <w:t>Scalable Scalable Vector Graphics: Automatic Translation of Interactive SVGs to a Multithread VDOM for Fast Rendering</w:t>
-      </w:r>
-    </w:p>
-    <w:p>
-      <w:r>
-        <w:t>This solution uses multithreaded CPU.</w:t>
+        <w:t>Random-Access Rendering of General Vector Graphics</w:t>
+      </w:r>
+    </w:p>
+    <w:p>
+      <w:r>
+        <w:t>Need to regenerate lattice mean shape must be static</w:t>
+      </w:r>
+      <w:r>
+        <w:t xml:space="preserve">. Uses cell method (more details in  </w:t>
+      </w:r>
+      <w:r>
+        <w:t>Precise Vector Textures for Real-Time 3D Rendering</w:t>
+      </w:r>
+      <w:r>
+        <w:t>)</w:t>
       </w:r>
     </w:p>
     <w:p>
@@ -196,18 +212,6 @@
         </w:numPr>
       </w:pPr>
       <w:r>
-        <w:t>Random-Access Rendering of General Vector Graphics</w:t>
-      </w:r>
-    </w:p>
-    <w:p>
-      <w:pPr>
-        <w:pStyle w:val="Heading2"/>
-        <w:numPr>
-          <w:ilvl w:val="0"/>
-          <w:numId w:val="1"/>
-        </w:numPr>
-      </w:pPr>
-      <w:r>
         <w:t>The A -buffer, an antialiased hidden surface method</w:t>
       </w:r>
     </w:p>
@@ -241,15 +245,15 @@
         <w:t xml:space="preserve">Initially, only vertex shaders and fragment shaders were available. Vertex shaders applied transformations and other application specific operations on the vertices given to the GPU. These run once per vertex. They can access other data provided to the GPU such as texture data. Fragment </w:t>
       </w:r>
       <w:r>
+        <w:t xml:space="preserve">shader can access the same data and can be programmed but it is run per fragment created during rasterization. </w:t>
+      </w:r>
+    </w:p>
+    <w:p>
+      <w:pPr>
+        <w:pStyle w:val="Heading2"/>
+      </w:pPr>
+      <w:r>
         <w:lastRenderedPageBreak/>
-        <w:t xml:space="preserve">shader can access the same data and can be programmed but it is run per fragment created during rasterization. </w:t>
-      </w:r>
-    </w:p>
-    <w:p>
-      <w:pPr>
-        <w:pStyle w:val="Heading2"/>
-      </w:pPr>
-      <w:r>
         <w:t xml:space="preserve">Unity profiler - </w:t>
       </w:r>
       <w:r>
@@ -561,7 +565,7 @@
   <w:abstractNum w:abstractNumId="3" w15:restartNumberingAfterBreak="0">
     <w:nsid w:val="395A74FE"/>
     <w:multiLevelType w:val="hybridMultilevel"/>
-    <w:tmpl w:val="05BAF8B0"/>
+    <w:tmpl w:val="617AF210"/>
     <w:lvl w:ilvl="0" w:tplc="1809000F">
       <w:start w:val="1"/>
       <w:numFmt w:val="decimal"/>

</xml_diff>